<commit_message>
[Fixed] - Tour Note Final Touch up
</commit_message>
<xml_diff>
--- a/Installer Script/WordTemplates/TR56A.docx
+++ b/Installer Script/WordTemplates/TR56A.docx
@@ -1171,12 +1171,15 @@
         <w:tc>
           <w:tcPr>
             <w:tcW w:w="533" w:type="dxa"/>
-          </w:tcPr>
-          <w:p>
-            <w:pPr>
-              <w:pStyle w:val="NoSpacing"/>
-              <w:spacing w:line="276" w:lineRule="auto"/>
-              <w:rPr>
+            <w:vAlign w:val="center"/>
+          </w:tcPr>
+          <w:p>
+            <w:pPr>
+              <w:pStyle w:val="NoSpacing"/>
+              <w:spacing w:line="276" w:lineRule="auto"/>
+              <w:jc w:val="center"/>
+              <w:rPr>
+                <w:b/>
                 <w:sz w:val="18"/>
                 <w:szCs w:val="18"/>
               </w:rPr>
@@ -1469,12 +1472,15 @@
         <w:tc>
           <w:tcPr>
             <w:tcW w:w="533" w:type="dxa"/>
-          </w:tcPr>
-          <w:p>
-            <w:pPr>
-              <w:pStyle w:val="NoSpacing"/>
-              <w:spacing w:line="276" w:lineRule="auto"/>
-              <w:rPr>
+            <w:vAlign w:val="center"/>
+          </w:tcPr>
+          <w:p>
+            <w:pPr>
+              <w:pStyle w:val="NoSpacing"/>
+              <w:spacing w:line="276" w:lineRule="auto"/>
+              <w:jc w:val="center"/>
+              <w:rPr>
+                <w:b/>
                 <w:sz w:val="18"/>
                 <w:szCs w:val="18"/>
               </w:rPr>
@@ -1766,12 +1772,15 @@
         <w:tc>
           <w:tcPr>
             <w:tcW w:w="533" w:type="dxa"/>
-          </w:tcPr>
-          <w:p>
-            <w:pPr>
-              <w:pStyle w:val="NoSpacing"/>
-              <w:spacing w:line="276" w:lineRule="auto"/>
-              <w:rPr>
+            <w:vAlign w:val="center"/>
+          </w:tcPr>
+          <w:p>
+            <w:pPr>
+              <w:pStyle w:val="NoSpacing"/>
+              <w:spacing w:line="276" w:lineRule="auto"/>
+              <w:jc w:val="center"/>
+              <w:rPr>
+                <w:b/>
                 <w:sz w:val="18"/>
                 <w:szCs w:val="18"/>
               </w:rPr>
@@ -2063,12 +2072,15 @@
         <w:tc>
           <w:tcPr>
             <w:tcW w:w="533" w:type="dxa"/>
-          </w:tcPr>
-          <w:p>
-            <w:pPr>
-              <w:pStyle w:val="NoSpacing"/>
-              <w:spacing w:line="276" w:lineRule="auto"/>
-              <w:rPr>
+            <w:vAlign w:val="center"/>
+          </w:tcPr>
+          <w:p>
+            <w:pPr>
+              <w:pStyle w:val="NoSpacing"/>
+              <w:spacing w:line="276" w:lineRule="auto"/>
+              <w:jc w:val="center"/>
+              <w:rPr>
+                <w:b/>
                 <w:sz w:val="18"/>
                 <w:szCs w:val="18"/>
               </w:rPr>
@@ -2360,12 +2372,15 @@
         <w:tc>
           <w:tcPr>
             <w:tcW w:w="533" w:type="dxa"/>
-          </w:tcPr>
-          <w:p>
-            <w:pPr>
-              <w:pStyle w:val="NoSpacing"/>
-              <w:spacing w:line="276" w:lineRule="auto"/>
-              <w:rPr>
+            <w:vAlign w:val="center"/>
+          </w:tcPr>
+          <w:p>
+            <w:pPr>
+              <w:pStyle w:val="NoSpacing"/>
+              <w:spacing w:line="276" w:lineRule="auto"/>
+              <w:jc w:val="center"/>
+              <w:rPr>
+                <w:b/>
                 <w:sz w:val="18"/>
                 <w:szCs w:val="18"/>
               </w:rPr>
@@ -2657,12 +2672,15 @@
         <w:tc>
           <w:tcPr>
             <w:tcW w:w="533" w:type="dxa"/>
-          </w:tcPr>
-          <w:p>
-            <w:pPr>
-              <w:pStyle w:val="NoSpacing"/>
-              <w:spacing w:line="276" w:lineRule="auto"/>
-              <w:rPr>
+            <w:vAlign w:val="center"/>
+          </w:tcPr>
+          <w:p>
+            <w:pPr>
+              <w:pStyle w:val="NoSpacing"/>
+              <w:spacing w:line="276" w:lineRule="auto"/>
+              <w:jc w:val="center"/>
+              <w:rPr>
+                <w:b/>
                 <w:sz w:val="18"/>
                 <w:szCs w:val="18"/>
               </w:rPr>
@@ -2954,12 +2972,15 @@
         <w:tc>
           <w:tcPr>
             <w:tcW w:w="533" w:type="dxa"/>
-          </w:tcPr>
-          <w:p>
-            <w:pPr>
-              <w:pStyle w:val="NoSpacing"/>
-              <w:spacing w:line="276" w:lineRule="auto"/>
-              <w:rPr>
+            <w:vAlign w:val="center"/>
+          </w:tcPr>
+          <w:p>
+            <w:pPr>
+              <w:pStyle w:val="NoSpacing"/>
+              <w:spacing w:line="276" w:lineRule="auto"/>
+              <w:jc w:val="center"/>
+              <w:rPr>
+                <w:b/>
                 <w:sz w:val="18"/>
                 <w:szCs w:val="18"/>
               </w:rPr>
@@ -3251,12 +3272,15 @@
         <w:tc>
           <w:tcPr>
             <w:tcW w:w="533" w:type="dxa"/>
-          </w:tcPr>
-          <w:p>
-            <w:pPr>
-              <w:pStyle w:val="NoSpacing"/>
-              <w:spacing w:line="276" w:lineRule="auto"/>
-              <w:rPr>
+            <w:vAlign w:val="center"/>
+          </w:tcPr>
+          <w:p>
+            <w:pPr>
+              <w:pStyle w:val="NoSpacing"/>
+              <w:spacing w:line="276" w:lineRule="auto"/>
+              <w:jc w:val="center"/>
+              <w:rPr>
+                <w:b/>
                 <w:sz w:val="18"/>
                 <w:szCs w:val="18"/>
               </w:rPr>
@@ -3548,12 +3572,15 @@
         <w:tc>
           <w:tcPr>
             <w:tcW w:w="533" w:type="dxa"/>
-          </w:tcPr>
-          <w:p>
-            <w:pPr>
-              <w:pStyle w:val="NoSpacing"/>
-              <w:spacing w:line="276" w:lineRule="auto"/>
-              <w:rPr>
+            <w:vAlign w:val="center"/>
+          </w:tcPr>
+          <w:p>
+            <w:pPr>
+              <w:pStyle w:val="NoSpacing"/>
+              <w:spacing w:line="276" w:lineRule="auto"/>
+              <w:jc w:val="center"/>
+              <w:rPr>
+                <w:b/>
                 <w:sz w:val="18"/>
                 <w:szCs w:val="18"/>
               </w:rPr>
@@ -3845,12 +3872,15 @@
         <w:tc>
           <w:tcPr>
             <w:tcW w:w="533" w:type="dxa"/>
-          </w:tcPr>
-          <w:p>
-            <w:pPr>
-              <w:pStyle w:val="NoSpacing"/>
-              <w:spacing w:line="276" w:lineRule="auto"/>
-              <w:rPr>
+            <w:vAlign w:val="center"/>
+          </w:tcPr>
+          <w:p>
+            <w:pPr>
+              <w:pStyle w:val="NoSpacing"/>
+              <w:spacing w:line="276" w:lineRule="auto"/>
+              <w:jc w:val="center"/>
+              <w:rPr>
+                <w:b/>
                 <w:sz w:val="18"/>
                 <w:szCs w:val="18"/>
               </w:rPr>
@@ -4142,12 +4172,15 @@
         <w:tc>
           <w:tcPr>
             <w:tcW w:w="533" w:type="dxa"/>
-          </w:tcPr>
-          <w:p>
-            <w:pPr>
-              <w:pStyle w:val="NoSpacing"/>
-              <w:spacing w:line="276" w:lineRule="auto"/>
-              <w:rPr>
+            <w:vAlign w:val="center"/>
+          </w:tcPr>
+          <w:p>
+            <w:pPr>
+              <w:pStyle w:val="NoSpacing"/>
+              <w:spacing w:line="276" w:lineRule="auto"/>
+              <w:jc w:val="center"/>
+              <w:rPr>
+                <w:b/>
                 <w:sz w:val="18"/>
                 <w:szCs w:val="18"/>
               </w:rPr>
@@ -4439,12 +4472,15 @@
         <w:tc>
           <w:tcPr>
             <w:tcW w:w="533" w:type="dxa"/>
-          </w:tcPr>
-          <w:p>
-            <w:pPr>
-              <w:pStyle w:val="NoSpacing"/>
-              <w:spacing w:line="276" w:lineRule="auto"/>
-              <w:rPr>
+            <w:vAlign w:val="center"/>
+          </w:tcPr>
+          <w:p>
+            <w:pPr>
+              <w:pStyle w:val="NoSpacing"/>
+              <w:spacing w:line="276" w:lineRule="auto"/>
+              <w:jc w:val="center"/>
+              <w:rPr>
+                <w:b/>
                 <w:sz w:val="18"/>
                 <w:szCs w:val="18"/>
               </w:rPr>
@@ -4736,12 +4772,15 @@
         <w:tc>
           <w:tcPr>
             <w:tcW w:w="533" w:type="dxa"/>
-          </w:tcPr>
-          <w:p>
-            <w:pPr>
-              <w:pStyle w:val="NoSpacing"/>
-              <w:spacing w:line="276" w:lineRule="auto"/>
-              <w:rPr>
+            <w:vAlign w:val="center"/>
+          </w:tcPr>
+          <w:p>
+            <w:pPr>
+              <w:pStyle w:val="NoSpacing"/>
+              <w:spacing w:line="276" w:lineRule="auto"/>
+              <w:jc w:val="center"/>
+              <w:rPr>
+                <w:b/>
                 <w:sz w:val="18"/>
                 <w:szCs w:val="18"/>
               </w:rPr>
@@ -5033,12 +5072,15 @@
         <w:tc>
           <w:tcPr>
             <w:tcW w:w="533" w:type="dxa"/>
-          </w:tcPr>
-          <w:p>
-            <w:pPr>
-              <w:pStyle w:val="NoSpacing"/>
-              <w:spacing w:line="276" w:lineRule="auto"/>
-              <w:rPr>
+            <w:vAlign w:val="center"/>
+          </w:tcPr>
+          <w:p>
+            <w:pPr>
+              <w:pStyle w:val="NoSpacing"/>
+              <w:spacing w:line="276" w:lineRule="auto"/>
+              <w:jc w:val="center"/>
+              <w:rPr>
+                <w:b/>
                 <w:sz w:val="18"/>
                 <w:szCs w:val="18"/>
               </w:rPr>
@@ -5330,12 +5372,15 @@
         <w:tc>
           <w:tcPr>
             <w:tcW w:w="533" w:type="dxa"/>
-          </w:tcPr>
-          <w:p>
-            <w:pPr>
-              <w:pStyle w:val="NoSpacing"/>
-              <w:spacing w:line="276" w:lineRule="auto"/>
-              <w:rPr>
+            <w:vAlign w:val="center"/>
+          </w:tcPr>
+          <w:p>
+            <w:pPr>
+              <w:pStyle w:val="NoSpacing"/>
+              <w:spacing w:line="276" w:lineRule="auto"/>
+              <w:jc w:val="center"/>
+              <w:rPr>
+                <w:b/>
                 <w:sz w:val="18"/>
                 <w:szCs w:val="18"/>
               </w:rPr>
@@ -5627,12 +5672,15 @@
         <w:tc>
           <w:tcPr>
             <w:tcW w:w="533" w:type="dxa"/>
-          </w:tcPr>
-          <w:p>
-            <w:pPr>
-              <w:pStyle w:val="NoSpacing"/>
-              <w:spacing w:line="276" w:lineRule="auto"/>
-              <w:rPr>
+            <w:vAlign w:val="center"/>
+          </w:tcPr>
+          <w:p>
+            <w:pPr>
+              <w:pStyle w:val="NoSpacing"/>
+              <w:spacing w:line="276" w:lineRule="auto"/>
+              <w:jc w:val="center"/>
+              <w:rPr>
+                <w:b/>
                 <w:sz w:val="18"/>
                 <w:szCs w:val="18"/>
               </w:rPr>
@@ -5924,12 +5972,15 @@
         <w:tc>
           <w:tcPr>
             <w:tcW w:w="533" w:type="dxa"/>
-          </w:tcPr>
-          <w:p>
-            <w:pPr>
-              <w:pStyle w:val="NoSpacing"/>
-              <w:spacing w:line="276" w:lineRule="auto"/>
-              <w:rPr>
+            <w:vAlign w:val="center"/>
+          </w:tcPr>
+          <w:p>
+            <w:pPr>
+              <w:pStyle w:val="NoSpacing"/>
+              <w:spacing w:line="276" w:lineRule="auto"/>
+              <w:jc w:val="center"/>
+              <w:rPr>
+                <w:b/>
                 <w:sz w:val="18"/>
                 <w:szCs w:val="18"/>
               </w:rPr>
@@ -6221,12 +6272,15 @@
         <w:tc>
           <w:tcPr>
             <w:tcW w:w="533" w:type="dxa"/>
-          </w:tcPr>
-          <w:p>
-            <w:pPr>
-              <w:pStyle w:val="NoSpacing"/>
-              <w:spacing w:line="276" w:lineRule="auto"/>
-              <w:rPr>
+            <w:vAlign w:val="center"/>
+          </w:tcPr>
+          <w:p>
+            <w:pPr>
+              <w:pStyle w:val="NoSpacing"/>
+              <w:spacing w:line="276" w:lineRule="auto"/>
+              <w:jc w:val="center"/>
+              <w:rPr>
+                <w:b/>
                 <w:sz w:val="18"/>
                 <w:szCs w:val="18"/>
               </w:rPr>
@@ -6518,12 +6572,15 @@
         <w:tc>
           <w:tcPr>
             <w:tcW w:w="533" w:type="dxa"/>
-          </w:tcPr>
-          <w:p>
-            <w:pPr>
-              <w:pStyle w:val="NoSpacing"/>
-              <w:spacing w:line="276" w:lineRule="auto"/>
-              <w:rPr>
+            <w:vAlign w:val="center"/>
+          </w:tcPr>
+          <w:p>
+            <w:pPr>
+              <w:pStyle w:val="NoSpacing"/>
+              <w:spacing w:line="276" w:lineRule="auto"/>
+              <w:jc w:val="center"/>
+              <w:rPr>
+                <w:b/>
                 <w:sz w:val="18"/>
                 <w:szCs w:val="18"/>
               </w:rPr>
@@ -6815,12 +6872,15 @@
         <w:tc>
           <w:tcPr>
             <w:tcW w:w="533" w:type="dxa"/>
-          </w:tcPr>
-          <w:p>
-            <w:pPr>
-              <w:pStyle w:val="NoSpacing"/>
-              <w:spacing w:line="276" w:lineRule="auto"/>
-              <w:rPr>
+            <w:vAlign w:val="center"/>
+          </w:tcPr>
+          <w:p>
+            <w:pPr>
+              <w:pStyle w:val="NoSpacing"/>
+              <w:spacing w:line="276" w:lineRule="auto"/>
+              <w:jc w:val="center"/>
+              <w:rPr>
+                <w:b/>
                 <w:sz w:val="18"/>
                 <w:szCs w:val="18"/>
               </w:rPr>

</xml_diff>